<commit_message>
Fixed footer on report templates
</commit_message>
<xml_diff>
--- a/HaemophilusWeb/ReportTemplates/BLNAR v5.docx
+++ b/HaemophilusWeb/ReportTemplates/BLNAR v5.docx
@@ -265,7 +265,7 @@
                 <w:sz w:val="28"/>
                 <w:szCs w:val="28"/>
               </w:rPr>
-              <w:t xml:space="preserve">KL </w:t>
+              <w:t>KL</w:t>
             </w:r>
             <w:r>
               <w:rPr>
@@ -3435,14 +3435,7 @@
           <w:rFonts w:ascii="Arial" w:hAnsi="Arial" w:cs="Arial"/>
           <w:lang w:val="en-US"/>
         </w:rPr>
-        <w:t xml:space="preserve">1. Jorgensen JH, Alexander GA. </w:t>
-      </w:r>
-      <w:r>
-        <w:rPr>
-          <w:rFonts w:ascii="Arial" w:hAnsi="Arial" w:cs="Arial"/>
-          <w:lang w:val="en-US"/>
-        </w:rPr>
-        <w:t xml:space="preserve">Comparative activities of selected beta-lactam antibiotics against </w:t>
+        <w:t xml:space="preserve">1. Jorgensen JH, Alexander GA. Comparative activities of selected beta-lactam antibiotics against </w:t>
       </w:r>
       <w:proofErr w:type="spellStart"/>
       <w:r>
@@ -4013,6 +4006,27 @@
           <w:rFonts w:ascii="Arial" w:hAnsi="Arial" w:cs="Arial"/>
         </w:rPr>
       </w:pPr>
+    </w:p>
+    <w:p>
+      <w:pPr>
+        <w:widowControl w:val="0"/>
+        <w:tabs>
+          <w:tab w:val="left" w:pos="90"/>
+        </w:tabs>
+        <w:autoSpaceDE w:val="0"/>
+        <w:autoSpaceDN w:val="0"/>
+        <w:adjustRightInd w:val="0"/>
+        <w:spacing w:before="93"/>
+        <w:rPr>
+          <w:rFonts w:ascii="Arial" w:hAnsi="Arial" w:cs="Arial"/>
+        </w:rPr>
+      </w:pPr>
+      <w:r>
+        <w:rPr>
+          <w:rFonts w:ascii="Arial" w:hAnsi="Arial" w:cs="Arial"/>
+        </w:rPr>
+        <w:t>Mit freundlichen Grüßen,</w:t>
+      </w:r>
       <w:bookmarkStart w:id="4" w:name="_GoBack"/>
       <w:bookmarkEnd w:id="4"/>
     </w:p>
@@ -4030,12 +4044,6 @@
           <w:rFonts w:ascii="Arial" w:hAnsi="Arial" w:cs="Arial"/>
         </w:rPr>
       </w:pPr>
-      <w:r>
-        <w:rPr>
-          <w:rFonts w:ascii="Arial" w:hAnsi="Arial" w:cs="Arial"/>
-        </w:rPr>
-        <w:t>Mit freundlichen Grüßen,</w:t>
-      </w:r>
     </w:p>
     <w:p>
       <w:pPr>
@@ -4064,21 +4072,6 @@
         <w:spacing w:before="93"/>
         <w:rPr>
           <w:rFonts w:ascii="Arial" w:hAnsi="Arial" w:cs="Arial"/>
-        </w:rPr>
-      </w:pPr>
-    </w:p>
-    <w:p>
-      <w:pPr>
-        <w:widowControl w:val="0"/>
-        <w:tabs>
-          <w:tab w:val="left" w:pos="90"/>
-        </w:tabs>
-        <w:autoSpaceDE w:val="0"/>
-        <w:autoSpaceDN w:val="0"/>
-        <w:adjustRightInd w:val="0"/>
-        <w:spacing w:before="93"/>
-        <w:rPr>
-          <w:rFonts w:ascii="Arial" w:hAnsi="Arial" w:cs="Arial"/>
           <w:color w:val="000000"/>
         </w:rPr>
       </w:pPr>
@@ -4126,7 +4119,6 @@
       <w:pgSz w:w="11906" w:h="16838" w:code="9"/>
       <w:pgMar w:top="2092" w:right="3028" w:bottom="1418" w:left="1259" w:header="680" w:footer="0" w:gutter="0"/>
       <w:cols w:space="708"/>
-      <w:titlePg/>
       <w:docGrid w:linePitch="360"/>
     </w:sectPr>
   </w:body>
@@ -4157,7 +4149,7 @@
   <w:p>
     <w:pPr>
       <w:tabs>
-        <w:tab w:val="left" w:pos="6480"/>
+        <w:tab w:val="left" w:pos="5103"/>
       </w:tabs>
       <w:rPr>
         <w:sz w:val="17"/>
@@ -4169,7 +4161,7 @@
         <w:noProof/>
       </w:rPr>
       <w:drawing>
-        <wp:anchor distT="0" distB="0" distL="114300" distR="114300" simplePos="0" relativeHeight="251656704" behindDoc="0" locked="0" layoutInCell="1" allowOverlap="1">
+        <wp:anchor distT="0" distB="0" distL="114300" distR="114300" simplePos="0" relativeHeight="251656704" behindDoc="0" locked="0" layoutInCell="1" allowOverlap="1" wp14:anchorId="38FF29B0" wp14:editId="2FEF0AC6">
           <wp:simplePos x="0" y="0"/>
           <wp:positionH relativeFrom="column">
             <wp:posOffset>5095875</wp:posOffset>
@@ -4180,7 +4172,7 @@
           <wp:extent cx="1409700" cy="800100"/>
           <wp:effectExtent l="0" t="0" r="0" b="0"/>
           <wp:wrapNone/>
-          <wp:docPr id="9" name="Bild 1" descr="C:\Dokumente und Einstellungen\NRZM\Lokale Einstellungen\Temp\ML-13135-01_DAkkS-Symbol_grau1-1.jpg"/>
+          <wp:docPr id="15" name="Bild 1" descr="C:\Dokumente und Einstellungen\NRZM\Lokale Einstellungen\Temp\ML-13135-01_DAkkS-Symbol_grau1-1.jpg"/>
           <wp:cNvGraphicFramePr>
             <a:graphicFrameLocks xmlns:a="http://schemas.openxmlformats.org/drawingml/2006/main" noChangeAspect="1"/>
           </wp:cNvGraphicFramePr>
@@ -4254,32 +4246,62 @@
     </w:r>
     <w:r>
       <w:rPr>
-        <w:sz w:val="20"/>
-        <w:szCs w:val="20"/>
-      </w:rPr>
-      <w:t xml:space="preserve">Seite </w:t>
+        <w:sz w:val="16"/>
+        <w:szCs w:val="16"/>
+      </w:rPr>
+      <w:t>Befund zu KL</w:t>
     </w:r>
     <w:r>
       <w:rPr>
+        <w:sz w:val="16"/>
+        <w:szCs w:val="16"/>
+      </w:rPr>
+      <w:t>{</w:t>
+    </w:r>
+    <w:proofErr w:type="spellStart"/>
+    <w:r>
+      <w:rPr>
+        <w:sz w:val="16"/>
+        <w:szCs w:val="16"/>
+      </w:rPr>
+      <w:t>LaboratoryNumber</w:t>
+    </w:r>
+    <w:proofErr w:type="spellEnd"/>
+    <w:r>
+      <w:rPr>
+        <w:sz w:val="16"/>
+        <w:szCs w:val="16"/>
+      </w:rPr>
+      <w:t>}</w:t>
+    </w:r>
+    <w:r>
+      <w:rPr>
+        <w:sz w:val="16"/>
+        <w:szCs w:val="16"/>
+      </w:rPr>
+      <w:t xml:space="preserve">, Seite </w:t>
+    </w:r>
+    <w:r>
+      <w:rPr>
         <w:rStyle w:val="Seitenzahl"/>
-        <w:sz w:val="20"/>
-        <w:szCs w:val="20"/>
+        <w:sz w:val="16"/>
+        <w:szCs w:val="16"/>
       </w:rPr>
       <w:fldChar w:fldCharType="begin"/>
     </w:r>
     <w:r>
       <w:rPr>
         <w:rStyle w:val="Seitenzahl"/>
-        <w:sz w:val="20"/>
-        <w:szCs w:val="20"/>
+        <w:sz w:val="16"/>
+        <w:szCs w:val="16"/>
       </w:rPr>
       <w:instrText xml:space="preserve"> PAGE </w:instrText>
     </w:r>
     <w:r>
       <w:rPr>
         <w:rStyle w:val="Seitenzahl"/>
-        <w:sz w:val="20"/>
-        <w:szCs w:val="20"/>
+        <w:sz w:val="16"/>
+        <w:szCs w:val="16"/>
       </w:rPr>
       <w:fldChar w:fldCharType="separate"/>
     </w:r>
@@ -4287,48 +4309,48 @@
       <w:rPr>
         <w:rStyle w:val="Seitenzahl"/>
         <w:noProof/>
-        <w:sz w:val="20"/>
-        <w:szCs w:val="20"/>
+        <w:sz w:val="16"/>
+        <w:szCs w:val="16"/>
       </w:rPr>
       <w:t>2</w:t>
     </w:r>
     <w:r>
       <w:rPr>
         <w:rStyle w:val="Seitenzahl"/>
-        <w:sz w:val="20"/>
-        <w:szCs w:val="20"/>
+        <w:sz w:val="16"/>
+        <w:szCs w:val="16"/>
       </w:rPr>
       <w:fldChar w:fldCharType="end"/>
     </w:r>
     <w:r>
       <w:rPr>
         <w:rStyle w:val="Seitenzahl"/>
-        <w:sz w:val="20"/>
-        <w:szCs w:val="20"/>
+        <w:sz w:val="16"/>
+        <w:szCs w:val="16"/>
       </w:rPr>
       <w:t xml:space="preserve"> von </w:t>
     </w:r>
     <w:r>
       <w:rPr>
         <w:rStyle w:val="Seitenzahl"/>
-        <w:sz w:val="20"/>
-        <w:szCs w:val="20"/>
+        <w:sz w:val="16"/>
+        <w:szCs w:val="16"/>
       </w:rPr>
       <w:fldChar w:fldCharType="begin"/>
     </w:r>
     <w:r>
       <w:rPr>
         <w:rStyle w:val="Seitenzahl"/>
-        <w:sz w:val="20"/>
-        <w:szCs w:val="20"/>
+        <w:sz w:val="16"/>
+        <w:szCs w:val="16"/>
       </w:rPr>
       <w:instrText xml:space="preserve"> NUMPAGES </w:instrText>
     </w:r>
     <w:r>
       <w:rPr>
         <w:rStyle w:val="Seitenzahl"/>
-        <w:sz w:val="20"/>
-        <w:szCs w:val="20"/>
+        <w:sz w:val="16"/>
+        <w:szCs w:val="16"/>
       </w:rPr>
       <w:fldChar w:fldCharType="separate"/>
     </w:r>
@@ -4336,16 +4358,16 @@
       <w:rPr>
         <w:rStyle w:val="Seitenzahl"/>
         <w:noProof/>
-        <w:sz w:val="20"/>
-        <w:szCs w:val="20"/>
+        <w:sz w:val="16"/>
+        <w:szCs w:val="16"/>
       </w:rPr>
       <w:t>2</w:t>
     </w:r>
     <w:r>
       <w:rPr>
         <w:rStyle w:val="Seitenzahl"/>
-        <w:sz w:val="20"/>
-        <w:szCs w:val="20"/>
+        <w:sz w:val="16"/>
+        <w:szCs w:val="16"/>
       </w:rPr>
       <w:fldChar w:fldCharType="end"/>
     </w:r>
@@ -4414,11 +4436,11 @@
   <w:p>
     <w:pPr>
       <w:tabs>
-        <w:tab w:val="left" w:pos="6240"/>
+        <w:tab w:val="left" w:pos="5103"/>
       </w:tabs>
       <w:rPr>
-        <w:sz w:val="20"/>
-        <w:szCs w:val="20"/>
+        <w:sz w:val="16"/>
+        <w:szCs w:val="16"/>
       </w:rPr>
     </w:pPr>
     <w:r>
@@ -4426,7 +4448,7 @@
         <w:noProof/>
       </w:rPr>
       <w:drawing>
-        <wp:anchor distT="0" distB="0" distL="114300" distR="114300" simplePos="0" relativeHeight="251660800" behindDoc="0" locked="0" layoutInCell="1" allowOverlap="1">
+        <wp:anchor distT="0" distB="0" distL="114300" distR="114300" simplePos="0" relativeHeight="251660800" behindDoc="0" locked="0" layoutInCell="1" allowOverlap="1" wp14:anchorId="0DA15087" wp14:editId="009B0711">
           <wp:simplePos x="0" y="0"/>
           <wp:positionH relativeFrom="column">
             <wp:posOffset>5095875</wp:posOffset>
@@ -4437,7 +4459,7 @@
           <wp:extent cx="1409700" cy="800100"/>
           <wp:effectExtent l="0" t="0" r="0" b="0"/>
           <wp:wrapNone/>
-          <wp:docPr id="16" name="Bild 1" descr="C:\Dokumente und Einstellungen\NRZM\Lokale Einstellungen\Temp\ML-13135-01_DAkkS-Symbol_grau1-1.jpg"/>
+          <wp:docPr id="19" name="Bild 1" descr="C:\Dokumente und Einstellungen\NRZM\Lokale Einstellungen\Temp\ML-13135-01_DAkkS-Symbol_grau1-1.jpg"/>
           <wp:cNvGraphicFramePr>
             <a:graphicFrameLocks xmlns:a="http://schemas.openxmlformats.org/drawingml/2006/main" noChangeAspect="1"/>
           </wp:cNvGraphicFramePr>
@@ -4511,32 +4533,69 @@
     </w:r>
     <w:r>
       <w:rPr>
-        <w:sz w:val="20"/>
-        <w:szCs w:val="20"/>
+        <w:sz w:val="16"/>
+        <w:szCs w:val="16"/>
+      </w:rPr>
+      <w:t>Befund zu KL</w:t>
+    </w:r>
+    <w:r>
+      <w:rPr>
+        <w:sz w:val="16"/>
+        <w:szCs w:val="16"/>
+      </w:rPr>
+      <w:t>{</w:t>
+    </w:r>
+    <w:proofErr w:type="spellStart"/>
+    <w:r>
+      <w:rPr>
+        <w:sz w:val="16"/>
+        <w:szCs w:val="16"/>
+      </w:rPr>
+      <w:t>LaboratoryNumber</w:t>
+    </w:r>
+    <w:proofErr w:type="spellEnd"/>
+    <w:r>
+      <w:rPr>
+        <w:sz w:val="16"/>
+        <w:szCs w:val="16"/>
+      </w:rPr>
+      <w:t>}</w:t>
+    </w:r>
+    <w:r>
+      <w:rPr>
+        <w:sz w:val="16"/>
+        <w:szCs w:val="16"/>
+      </w:rPr>
+      <w:t xml:space="preserve">, </w:t>
+    </w:r>
+    <w:r>
+      <w:rPr>
+        <w:sz w:val="16"/>
+        <w:szCs w:val="16"/>
       </w:rPr>
       <w:t xml:space="preserve">Seite </w:t>
     </w:r>
     <w:r>
       <w:rPr>
         <w:rStyle w:val="Seitenzahl"/>
-        <w:sz w:val="20"/>
-        <w:szCs w:val="20"/>
+        <w:sz w:val="16"/>
+        <w:szCs w:val="16"/>
       </w:rPr>
       <w:fldChar w:fldCharType="begin"/>
     </w:r>
     <w:r>
       <w:rPr>
         <w:rStyle w:val="Seitenzahl"/>
-        <w:sz w:val="20"/>
-        <w:szCs w:val="20"/>
+        <w:sz w:val="16"/>
+        <w:szCs w:val="16"/>
       </w:rPr>
       <w:instrText xml:space="preserve"> PAGE </w:instrText>
     </w:r>
     <w:r>
       <w:rPr>
         <w:rStyle w:val="Seitenzahl"/>
-        <w:sz w:val="20"/>
-        <w:szCs w:val="20"/>
+        <w:sz w:val="16"/>
+        <w:szCs w:val="16"/>
       </w:rPr>
       <w:fldChar w:fldCharType="separate"/>
     </w:r>
@@ -4544,48 +4603,48 @@
       <w:rPr>
         <w:rStyle w:val="Seitenzahl"/>
         <w:noProof/>
-        <w:sz w:val="20"/>
-        <w:szCs w:val="20"/>
+        <w:sz w:val="16"/>
+        <w:szCs w:val="16"/>
       </w:rPr>
       <w:t>1</w:t>
     </w:r>
     <w:r>
       <w:rPr>
         <w:rStyle w:val="Seitenzahl"/>
-        <w:sz w:val="20"/>
-        <w:szCs w:val="20"/>
+        <w:sz w:val="16"/>
+        <w:szCs w:val="16"/>
       </w:rPr>
       <w:fldChar w:fldCharType="end"/>
     </w:r>
     <w:r>
       <w:rPr>
         <w:rStyle w:val="Seitenzahl"/>
-        <w:sz w:val="20"/>
-        <w:szCs w:val="20"/>
+        <w:sz w:val="16"/>
+        <w:szCs w:val="16"/>
       </w:rPr>
       <w:t xml:space="preserve"> von </w:t>
     </w:r>
     <w:r>
       <w:rPr>
         <w:rStyle w:val="Seitenzahl"/>
-        <w:sz w:val="20"/>
-        <w:szCs w:val="20"/>
+        <w:sz w:val="16"/>
+        <w:szCs w:val="16"/>
       </w:rPr>
       <w:fldChar w:fldCharType="begin"/>
     </w:r>
     <w:r>
       <w:rPr>
         <w:rStyle w:val="Seitenzahl"/>
-        <w:sz w:val="20"/>
-        <w:szCs w:val="20"/>
+        <w:sz w:val="16"/>
+        <w:szCs w:val="16"/>
       </w:rPr>
       <w:instrText xml:space="preserve"> NUMPAGES </w:instrText>
     </w:r>
     <w:r>
       <w:rPr>
         <w:rStyle w:val="Seitenzahl"/>
-        <w:sz w:val="20"/>
-        <w:szCs w:val="20"/>
+        <w:sz w:val="16"/>
+        <w:szCs w:val="16"/>
       </w:rPr>
       <w:fldChar w:fldCharType="separate"/>
     </w:r>
@@ -4593,16 +4652,16 @@
       <w:rPr>
         <w:rStyle w:val="Seitenzahl"/>
         <w:noProof/>
-        <w:sz w:val="20"/>
-        <w:szCs w:val="20"/>
-      </w:rPr>
-      <w:t>1</w:t>
+        <w:sz w:val="16"/>
+        <w:szCs w:val="16"/>
+      </w:rPr>
+      <w:t>2</w:t>
     </w:r>
     <w:r>
       <w:rPr>
         <w:rStyle w:val="Seitenzahl"/>
-        <w:sz w:val="20"/>
-        <w:szCs w:val="20"/>
+        <w:sz w:val="16"/>
+        <w:szCs w:val="16"/>
       </w:rPr>
       <w:fldChar w:fldCharType="end"/>
     </w:r>
@@ -4720,7 +4779,7 @@
         <w:szCs w:val="28"/>
       </w:rPr>
       <w:drawing>
-        <wp:anchor distT="0" distB="0" distL="114300" distR="114300" simplePos="0" relativeHeight="251654656" behindDoc="1" locked="0" layoutInCell="1" allowOverlap="1">
+        <wp:anchor distT="0" distB="0" distL="114300" distR="114300" simplePos="0" relativeHeight="251654656" behindDoc="1" locked="0" layoutInCell="1" allowOverlap="1" wp14:anchorId="1F1D6825" wp14:editId="46310C29">
           <wp:simplePos x="0" y="0"/>
           <wp:positionH relativeFrom="column">
             <wp:posOffset>4738370</wp:posOffset>
@@ -4739,7 +4798,7 @@
               <wp:lineTo x="-472" y="-590"/>
             </wp:wrapPolygon>
           </wp:wrapTight>
-          <wp:docPr id="3" name="Bild 1" descr="NRZM-NEU"/>
+          <wp:docPr id="11" name="Bild 1" descr="NRZM-NEU"/>
           <wp:cNvGraphicFramePr>
             <a:graphicFrameLocks xmlns:a="http://schemas.openxmlformats.org/drawingml/2006/main" noChangeAspect="1"/>
           </wp:cNvGraphicFramePr>
@@ -4805,7 +4864,7 @@
         <w:szCs w:val="28"/>
       </w:rPr>
       <w:drawing>
-        <wp:anchor distT="0" distB="0" distL="114300" distR="114300" simplePos="0" relativeHeight="251655680" behindDoc="0" locked="0" layoutInCell="1" allowOverlap="1">
+        <wp:anchor distT="0" distB="0" distL="114300" distR="114300" simplePos="0" relativeHeight="251655680" behindDoc="0" locked="0" layoutInCell="1" allowOverlap="1" wp14:anchorId="62AC6DFD" wp14:editId="0C046EBC">
           <wp:simplePos x="0" y="0"/>
           <wp:positionH relativeFrom="column">
             <wp:posOffset>5705475</wp:posOffset>
@@ -4816,7 +4875,7 @@
           <wp:extent cx="698500" cy="698500"/>
           <wp:effectExtent l="19050" t="19050" r="25400" b="25400"/>
           <wp:wrapNone/>
-          <wp:docPr id="2" name="Grafik 0" descr="RKI_Logo-NRZKL-Deu_RGB-1.JPG"/>
+          <wp:docPr id="12" name="Grafik 0" descr="RKI_Logo-NRZKL-Deu_RGB-1.JPG"/>
           <wp:cNvGraphicFramePr>
             <a:graphicFrameLocks xmlns:a="http://schemas.openxmlformats.org/drawingml/2006/main" noChangeAspect="1"/>
           </wp:cNvGraphicFramePr>
@@ -5024,7 +5083,7 @@
         <w:szCs w:val="28"/>
       </w:rPr>
       <w:drawing>
-        <wp:anchor distT="0" distB="0" distL="114300" distR="114300" simplePos="0" relativeHeight="251657728" behindDoc="1" locked="0" layoutInCell="1" allowOverlap="1">
+        <wp:anchor distT="0" distB="0" distL="114300" distR="114300" simplePos="0" relativeHeight="251657728" behindDoc="1" locked="0" layoutInCell="1" allowOverlap="1" wp14:anchorId="04843C05" wp14:editId="5FFF3001">
           <wp:simplePos x="0" y="0"/>
           <wp:positionH relativeFrom="column">
             <wp:posOffset>4738370</wp:posOffset>
@@ -5043,7 +5102,7 @@
               <wp:lineTo x="-472" y="-590"/>
             </wp:wrapPolygon>
           </wp:wrapTight>
-          <wp:docPr id="13" name="Bild 13" descr="NRZM-NEU"/>
+          <wp:docPr id="17" name="Bild 13" descr="NRZM-NEU"/>
           <wp:cNvGraphicFramePr>
             <a:graphicFrameLocks xmlns:a="http://schemas.openxmlformats.org/drawingml/2006/main" noChangeAspect="1"/>
           </wp:cNvGraphicFramePr>
@@ -5109,7 +5168,7 @@
         <w:szCs w:val="28"/>
       </w:rPr>
       <w:drawing>
-        <wp:anchor distT="0" distB="0" distL="114300" distR="114300" simplePos="0" relativeHeight="251658752" behindDoc="0" locked="0" layoutInCell="1" allowOverlap="1">
+        <wp:anchor distT="0" distB="0" distL="114300" distR="114300" simplePos="0" relativeHeight="251658752" behindDoc="0" locked="0" layoutInCell="1" allowOverlap="1" wp14:anchorId="5BE18C4D" wp14:editId="76D03C10">
           <wp:simplePos x="0" y="0"/>
           <wp:positionH relativeFrom="column">
             <wp:posOffset>5705475</wp:posOffset>
@@ -5120,7 +5179,7 @@
           <wp:extent cx="698500" cy="698500"/>
           <wp:effectExtent l="19050" t="19050" r="25400" b="25400"/>
           <wp:wrapNone/>
-          <wp:docPr id="14" name="Grafik 0" descr="RKI_Logo-NRZKL-Deu_RGB-1.JPG"/>
+          <wp:docPr id="18" name="Grafik 0" descr="RKI_Logo-NRZKL-Deu_RGB-1.JPG"/>
           <wp:cNvGraphicFramePr>
             <a:graphicFrameLocks xmlns:a="http://schemas.openxmlformats.org/drawingml/2006/main" noChangeAspect="1"/>
           </wp:cNvGraphicFramePr>
@@ -5286,7 +5345,7 @@
       <mc:AlternateContent>
         <mc:Choice Requires="wps">
           <w:drawing>
-            <wp:anchor distT="0" distB="0" distL="114300" distR="114300" simplePos="0" relativeHeight="251659776" behindDoc="0" locked="0" layoutInCell="1" allowOverlap="1">
+            <wp:anchor distT="0" distB="0" distL="114300" distR="114300" simplePos="0" relativeHeight="251659776" behindDoc="0" locked="0" layoutInCell="1" allowOverlap="1" wp14:anchorId="2D9D26B4" wp14:editId="00E288A8">
               <wp:simplePos x="0" y="0"/>
               <wp:positionH relativeFrom="column">
                 <wp:posOffset>4671695</wp:posOffset>
@@ -6835,6 +6894,7 @@
     <w:lsdException w:name="toc 8" w:uiPriority="39"/>
     <w:lsdException w:name="toc 9" w:uiPriority="39"/>
     <w:lsdException w:name="caption" w:uiPriority="35" w:qFormat="1"/>
+    <w:lsdException w:name="page number" w:uiPriority="0"/>
     <w:lsdException w:name="Title" w:semiHidden="0" w:uiPriority="10" w:unhideWhenUsed="0" w:qFormat="1"/>
     <w:lsdException w:name="Default Paragraph Font" w:uiPriority="1"/>
     <w:lsdException w:name="Subtitle" w:semiHidden="0" w:uiPriority="11" w:unhideWhenUsed="0" w:qFormat="1"/>
@@ -7106,6 +7166,7 @@
     <w:lsdException w:name="toc 8" w:uiPriority="39"/>
     <w:lsdException w:name="toc 9" w:uiPriority="39"/>
     <w:lsdException w:name="caption" w:uiPriority="35" w:qFormat="1"/>
+    <w:lsdException w:name="page number" w:uiPriority="0"/>
     <w:lsdException w:name="Title" w:semiHidden="0" w:uiPriority="10" w:unhideWhenUsed="0" w:qFormat="1"/>
     <w:lsdException w:name="Default Paragraph Font" w:uiPriority="1"/>
     <w:lsdException w:name="Subtitle" w:semiHidden="0" w:uiPriority="11" w:unhideWhenUsed="0" w:qFormat="1"/>

</xml_diff>